<commit_message>
More changes to my cv
</commit_message>
<xml_diff>
--- a/src/utils/Ezekiel-Jeremiah.docx
+++ b/src/utils/Ezekiel-Jeremiah.docx
@@ -156,472 +156,264 @@
           <w:u w:val="single"/>
           <w:shd w:fill="auto" w:val="clear"/>
         </w:rPr>
-        <w:t xml:space="preserve">Skills</w:t>
-      </w:r>
-    </w:p>
-    <w:tbl>
-      <w:tblPr>
-        <w:tblInd w:w="30" w:type="dxa"/>
-      </w:tblPr>
-      <w:tblGrid>
-        <w:gridCol w:w="2117"/>
-        <w:gridCol w:w="2396"/>
-      </w:tblGrid>
-      <w:tr>
-        <w:trPr>
-          <w:trHeight w:val="8300" w:hRule="auto"/>
-          <w:jc w:val="left"/>
-        </w:trPr>
-        <w:tc>
-          <w:tcPr>
-            <w:tcW w:w="2117" w:type="dxa"/>
-            <w:tcBorders>
-              <w:top w:val="single" w:color="836967" w:sz="0"/>
-              <w:left w:val="single" w:color="836967" w:sz="0"/>
-              <w:bottom w:val="single" w:color="836967" w:sz="0"/>
-              <w:right w:val="single" w:color="836967" w:sz="0"/>
-            </w:tcBorders>
-            <w:shd w:color="000000" w:fill="ffffff" w:val="clear"/>
-            <w:tcMar>
-              <w:left w:w="10" w:type="dxa"/>
-              <w:right w:w="10" w:type="dxa"/>
-            </w:tcMar>
-            <w:vAlign w:val="top"/>
-          </w:tcPr>
-          <w:p>
-            <w:pPr>
-              <w:spacing w:before="0" w:after="472" w:line="259"/>
-              <w:ind w:right="358" w:left="0" w:hanging="370"/>
-              <w:jc w:val="left"/>
-              <w:rPr>
-                <w:rFonts w:ascii="Lato" w:hAnsi="Lato" w:cs="Lato" w:eastAsia="Lato"/>
-                <w:b/>
-                <w:color w:val="000000"/>
-                <w:spacing w:val="0"/>
-                <w:position w:val="0"/>
-                <w:sz w:val="24"/>
-                <w:shd w:fill="auto" w:val="clear"/>
-              </w:rPr>
-            </w:pPr>
-            <w:r>
-              <w:rPr>
-                <w:rFonts w:ascii="Lato" w:hAnsi="Lato" w:cs="Lato" w:eastAsia="Lato"/>
-                <w:b/>
-                <w:color w:val="000000"/>
-                <w:spacing w:val="0"/>
-                <w:position w:val="0"/>
-                <w:sz w:val="24"/>
-                <w:shd w:fill="auto" w:val="clear"/>
-              </w:rPr>
-              <w:t xml:space="preserve">React</w:t>
-            </w:r>
-          </w:p>
-          <w:p>
-            <w:pPr>
-              <w:spacing w:before="0" w:after="472" w:line="259"/>
-              <w:ind w:right="358" w:left="0" w:hanging="370"/>
-              <w:jc w:val="left"/>
-              <w:rPr>
-                <w:rFonts w:ascii="Lato" w:hAnsi="Lato" w:cs="Lato" w:eastAsia="Lato"/>
-                <w:b/>
-                <w:color w:val="000000"/>
-                <w:spacing w:val="0"/>
-                <w:position w:val="0"/>
-                <w:sz w:val="24"/>
-                <w:shd w:fill="auto" w:val="clear"/>
-              </w:rPr>
-            </w:pPr>
-            <w:r>
-              <w:rPr>
-                <w:rFonts w:ascii="Lato" w:hAnsi="Lato" w:cs="Lato" w:eastAsia="Lato"/>
-                <w:b/>
-                <w:color w:val="000000"/>
-                <w:spacing w:val="0"/>
-                <w:position w:val="0"/>
-                <w:sz w:val="24"/>
-                <w:shd w:fill="auto" w:val="clear"/>
-              </w:rPr>
-              <w:t xml:space="preserve">HTML</w:t>
-            </w:r>
-          </w:p>
-          <w:p>
-            <w:pPr>
-              <w:spacing w:before="0" w:after="472" w:line="259"/>
-              <w:ind w:right="358" w:left="0" w:hanging="370"/>
-              <w:jc w:val="left"/>
-              <w:rPr>
-                <w:rFonts w:ascii="Lato" w:hAnsi="Lato" w:cs="Lato" w:eastAsia="Lato"/>
-                <w:b/>
-                <w:color w:val="000000"/>
-                <w:spacing w:val="0"/>
-                <w:position w:val="0"/>
-                <w:sz w:val="24"/>
-                <w:shd w:fill="auto" w:val="clear"/>
-              </w:rPr>
-            </w:pPr>
-            <w:r>
-              <w:rPr>
-                <w:rFonts w:ascii="Lato" w:hAnsi="Lato" w:cs="Lato" w:eastAsia="Lato"/>
-                <w:b/>
-                <w:color w:val="000000"/>
-                <w:spacing w:val="0"/>
-                <w:position w:val="0"/>
-                <w:sz w:val="24"/>
-                <w:shd w:fill="auto" w:val="clear"/>
-              </w:rPr>
-              <w:t xml:space="preserve">NextJS</w:t>
-            </w:r>
-          </w:p>
-          <w:p>
-            <w:pPr>
-              <w:spacing w:before="0" w:after="472" w:line="259"/>
-              <w:ind w:right="358" w:left="0" w:hanging="370"/>
-              <w:jc w:val="left"/>
-              <w:rPr>
-                <w:rFonts w:ascii="Lato" w:hAnsi="Lato" w:cs="Lato" w:eastAsia="Lato"/>
-                <w:b/>
-                <w:color w:val="000000"/>
-                <w:spacing w:val="0"/>
-                <w:position w:val="0"/>
-                <w:sz w:val="24"/>
-                <w:shd w:fill="auto" w:val="clear"/>
-              </w:rPr>
-            </w:pPr>
-            <w:r>
-              <w:rPr>
-                <w:rFonts w:ascii="Lato" w:hAnsi="Lato" w:cs="Lato" w:eastAsia="Lato"/>
-                <w:b/>
-                <w:color w:val="000000"/>
-                <w:spacing w:val="0"/>
-                <w:position w:val="0"/>
-                <w:sz w:val="24"/>
-                <w:shd w:fill="auto" w:val="clear"/>
-              </w:rPr>
-              <w:t xml:space="preserve">PHP</w:t>
-            </w:r>
-          </w:p>
-          <w:p>
-            <w:pPr>
-              <w:spacing w:before="0" w:after="472" w:line="259"/>
-              <w:ind w:right="358" w:left="0" w:hanging="370"/>
-              <w:jc w:val="left"/>
-              <w:rPr>
-                <w:rFonts w:ascii="Lato" w:hAnsi="Lato" w:cs="Lato" w:eastAsia="Lato"/>
-                <w:b/>
-                <w:color w:val="000000"/>
-                <w:spacing w:val="0"/>
-                <w:position w:val="0"/>
-                <w:sz w:val="24"/>
-                <w:shd w:fill="auto" w:val="clear"/>
-              </w:rPr>
-            </w:pPr>
-            <w:r>
-              <w:rPr>
-                <w:rFonts w:ascii="Lato" w:hAnsi="Lato" w:cs="Lato" w:eastAsia="Lato"/>
-                <w:b/>
-                <w:color w:val="000000"/>
-                <w:spacing w:val="0"/>
-                <w:position w:val="0"/>
-                <w:sz w:val="24"/>
-                <w:shd w:fill="auto" w:val="clear"/>
-              </w:rPr>
-              <w:t xml:space="preserve">React Native </w:t>
-            </w:r>
-          </w:p>
-          <w:p>
-            <w:pPr>
-              <w:spacing w:before="0" w:after="472" w:line="259"/>
-              <w:ind w:right="358" w:left="0" w:hanging="370"/>
-              <w:jc w:val="left"/>
-              <w:rPr>
-                <w:rFonts w:ascii="Lato" w:hAnsi="Lato" w:cs="Lato" w:eastAsia="Lato"/>
-                <w:b/>
-                <w:color w:val="000000"/>
-                <w:spacing w:val="0"/>
-                <w:position w:val="0"/>
-                <w:sz w:val="24"/>
-                <w:shd w:fill="auto" w:val="clear"/>
-              </w:rPr>
-            </w:pPr>
-            <w:r>
-              <w:rPr>
-                <w:rFonts w:ascii="Lato" w:hAnsi="Lato" w:cs="Lato" w:eastAsia="Lato"/>
-                <w:b/>
-                <w:color w:val="000000"/>
-                <w:spacing w:val="0"/>
-                <w:position w:val="0"/>
-                <w:sz w:val="24"/>
-                <w:shd w:fill="auto" w:val="clear"/>
-              </w:rPr>
-              <w:t xml:space="preserve">JavaScript </w:t>
-            </w:r>
-          </w:p>
-          <w:p>
-            <w:pPr>
-              <w:spacing w:before="0" w:after="472" w:line="259"/>
-              <w:ind w:right="358" w:left="0" w:hanging="370"/>
-              <w:jc w:val="left"/>
-              <w:rPr>
-                <w:spacing w:val="0"/>
-                <w:position w:val="0"/>
-                <w:shd w:fill="auto" w:val="clear"/>
-              </w:rPr>
-            </w:pPr>
-            <w:r>
-              <w:rPr>
-                <w:rFonts w:ascii="Lato" w:hAnsi="Lato" w:cs="Lato" w:eastAsia="Lato"/>
-                <w:b/>
-                <w:color w:val="000000"/>
-                <w:spacing w:val="0"/>
-                <w:position w:val="0"/>
-                <w:sz w:val="24"/>
-                <w:shd w:fill="auto" w:val="clear"/>
-              </w:rPr>
-              <w:t xml:space="preserve">Bootstrap</w:t>
-            </w:r>
-          </w:p>
-        </w:tc>
-        <w:tc>
-          <w:tcPr>
-            <w:tcW w:w="2396" w:type="dxa"/>
-            <w:tcBorders>
-              <w:top w:val="single" w:color="836967" w:sz="0"/>
-              <w:left w:val="single" w:color="836967" w:sz="0"/>
-              <w:bottom w:val="single" w:color="836967" w:sz="0"/>
-              <w:right w:val="single" w:color="836967" w:sz="0"/>
-            </w:tcBorders>
-            <w:shd w:color="000000" w:fill="ffffff" w:val="clear"/>
-            <w:tcMar>
-              <w:left w:w="10" w:type="dxa"/>
-              <w:right w:w="10" w:type="dxa"/>
-            </w:tcMar>
-            <w:vAlign w:val="top"/>
-          </w:tcPr>
-          <w:p>
-            <w:pPr>
-              <w:spacing w:before="0" w:after="469" w:line="259"/>
-              <w:ind w:right="358" w:left="0" w:hanging="370"/>
-              <w:jc w:val="left"/>
-              <w:rPr>
-                <w:rFonts w:ascii="Lato" w:hAnsi="Lato" w:cs="Lato" w:eastAsia="Lato"/>
-                <w:color w:val="000000"/>
-                <w:spacing w:val="0"/>
-                <w:position w:val="0"/>
-                <w:sz w:val="24"/>
-                <w:shd w:fill="auto" w:val="clear"/>
-              </w:rPr>
-            </w:pPr>
-            <w:r>
-              <w:rPr>
-                <w:rFonts w:ascii="Lato" w:hAnsi="Lato" w:cs="Lato" w:eastAsia="Lato"/>
-                <w:b/>
-                <w:color w:val="000000"/>
-                <w:spacing w:val="0"/>
-                <w:position w:val="0"/>
-                <w:sz w:val="24"/>
-                <w:shd w:fill="auto" w:val="clear"/>
-              </w:rPr>
-              <w:t xml:space="preserve">CSS</w:t>
-            </w:r>
-          </w:p>
-          <w:p>
-            <w:pPr>
-              <w:spacing w:before="0" w:after="472" w:line="259"/>
-              <w:ind w:right="0" w:left="0" w:hanging="370"/>
-              <w:jc w:val="left"/>
-              <w:rPr>
-                <w:rFonts w:ascii="Lato" w:hAnsi="Lato" w:cs="Lato" w:eastAsia="Lato"/>
-                <w:color w:val="000000"/>
-                <w:spacing w:val="0"/>
-                <w:position w:val="0"/>
-                <w:sz w:val="24"/>
-                <w:shd w:fill="auto" w:val="clear"/>
-              </w:rPr>
-            </w:pPr>
-            <w:r>
-              <w:rPr>
-                <w:rFonts w:ascii="Lato" w:hAnsi="Lato" w:cs="Lato" w:eastAsia="Lato"/>
-                <w:b/>
-                <w:color w:val="000000"/>
-                <w:spacing w:val="0"/>
-                <w:position w:val="0"/>
-                <w:sz w:val="24"/>
-                <w:shd w:fill="auto" w:val="clear"/>
-              </w:rPr>
-              <w:t xml:space="preserve">Tailwind</w:t>
-            </w:r>
-          </w:p>
-          <w:p>
-            <w:pPr>
-              <w:spacing w:before="0" w:after="702" w:line="259"/>
-              <w:ind w:right="358" w:left="0" w:hanging="370"/>
-              <w:jc w:val="left"/>
-              <w:rPr>
-                <w:rFonts w:ascii="Lato" w:hAnsi="Lato" w:cs="Lato" w:eastAsia="Lato"/>
-                <w:b/>
-                <w:color w:val="000000"/>
-                <w:spacing w:val="0"/>
-                <w:position w:val="0"/>
-                <w:sz w:val="24"/>
-                <w:shd w:fill="auto" w:val="clear"/>
-              </w:rPr>
-            </w:pPr>
-            <w:r>
-              <w:rPr>
-                <w:rFonts w:ascii="Lato" w:hAnsi="Lato" w:cs="Lato" w:eastAsia="Lato"/>
-                <w:b/>
-                <w:color w:val="000000"/>
-                <w:spacing w:val="0"/>
-                <w:position w:val="0"/>
-                <w:sz w:val="24"/>
-                <w:shd w:fill="auto" w:val="clear"/>
-              </w:rPr>
-              <w:t xml:space="preserve"> SCSS</w:t>
-            </w:r>
-          </w:p>
-          <w:p>
-            <w:pPr>
-              <w:spacing w:before="0" w:after="702" w:line="259"/>
-              <w:ind w:right="358" w:left="0" w:hanging="370"/>
-              <w:jc w:val="left"/>
-              <w:rPr>
-                <w:rFonts w:ascii="Lato" w:hAnsi="Lato" w:cs="Lato" w:eastAsia="Lato"/>
-                <w:b/>
-                <w:color w:val="000000"/>
-                <w:spacing w:val="0"/>
-                <w:position w:val="0"/>
-                <w:sz w:val="24"/>
-                <w:shd w:fill="auto" w:val="clear"/>
-              </w:rPr>
-            </w:pPr>
-            <w:r>
-              <w:rPr>
-                <w:rFonts w:ascii="Lato" w:hAnsi="Lato" w:cs="Lato" w:eastAsia="Lato"/>
-                <w:b/>
-                <w:color w:val="000000"/>
-                <w:spacing w:val="0"/>
-                <w:position w:val="0"/>
-                <w:sz w:val="24"/>
-                <w:shd w:fill="auto" w:val="clear"/>
-              </w:rPr>
-              <w:t xml:space="preserve">Nodejs</w:t>
-            </w:r>
-          </w:p>
-          <w:p>
-            <w:pPr>
-              <w:spacing w:before="0" w:after="702" w:line="259"/>
-              <w:ind w:right="358" w:left="0" w:hanging="370"/>
-              <w:jc w:val="left"/>
-              <w:rPr>
-                <w:rFonts w:ascii="Lato" w:hAnsi="Lato" w:cs="Lato" w:eastAsia="Lato"/>
-                <w:b/>
-                <w:color w:val="000000"/>
-                <w:spacing w:val="0"/>
-                <w:position w:val="0"/>
-                <w:sz w:val="24"/>
-                <w:shd w:fill="auto" w:val="clear"/>
-              </w:rPr>
-            </w:pPr>
-            <w:r>
-              <w:rPr>
-                <w:rFonts w:ascii="Lato" w:hAnsi="Lato" w:cs="Lato" w:eastAsia="Lato"/>
-                <w:b/>
-                <w:color w:val="000000"/>
-                <w:spacing w:val="0"/>
-                <w:position w:val="0"/>
-                <w:sz w:val="24"/>
-                <w:shd w:fill="auto" w:val="clear"/>
-              </w:rPr>
-              <w:t xml:space="preserve">Typescript</w:t>
-            </w:r>
-          </w:p>
-          <w:p>
-            <w:pPr>
-              <w:spacing w:before="0" w:after="702" w:line="259"/>
-              <w:ind w:right="358" w:left="0" w:hanging="370"/>
-              <w:jc w:val="left"/>
-              <w:rPr>
-                <w:rFonts w:ascii="Lato" w:hAnsi="Lato" w:cs="Lato" w:eastAsia="Lato"/>
-                <w:b/>
-                <w:color w:val="000000"/>
-                <w:spacing w:val="0"/>
-                <w:position w:val="0"/>
-                <w:sz w:val="24"/>
-                <w:shd w:fill="auto" w:val="clear"/>
-              </w:rPr>
-            </w:pPr>
-            <w:r>
-              <w:rPr>
-                <w:rFonts w:ascii="Lato" w:hAnsi="Lato" w:cs="Lato" w:eastAsia="Lato"/>
-                <w:b/>
-                <w:color w:val="000000"/>
-                <w:spacing w:val="0"/>
-                <w:position w:val="0"/>
-                <w:sz w:val="24"/>
-                <w:shd w:fill="auto" w:val="clear"/>
-              </w:rPr>
-              <w:t xml:space="preserve">Solidity </w:t>
-            </w:r>
-          </w:p>
-          <w:p>
-            <w:pPr>
-              <w:spacing w:before="0" w:after="702" w:line="259"/>
-              <w:ind w:right="358" w:left="0" w:hanging="370"/>
-              <w:jc w:val="left"/>
-              <w:rPr>
-                <w:rFonts w:ascii="Lato" w:hAnsi="Lato" w:cs="Lato" w:eastAsia="Lato"/>
-                <w:b/>
-                <w:color w:val="000000"/>
-                <w:spacing w:val="0"/>
-                <w:position w:val="0"/>
-                <w:sz w:val="24"/>
-                <w:shd w:fill="auto" w:val="clear"/>
-              </w:rPr>
-            </w:pPr>
-          </w:p>
-          <w:p>
-            <w:pPr>
-              <w:spacing w:before="0" w:after="702" w:line="259"/>
-              <w:ind w:right="358" w:left="0" w:hanging="370"/>
-              <w:jc w:val="left"/>
-              <w:rPr>
-                <w:rFonts w:ascii="Lato" w:hAnsi="Lato" w:cs="Lato" w:eastAsia="Lato"/>
-                <w:b/>
-                <w:color w:val="000000"/>
-                <w:spacing w:val="0"/>
-                <w:position w:val="0"/>
-                <w:sz w:val="24"/>
-                <w:shd w:fill="auto" w:val="clear"/>
-              </w:rPr>
-            </w:pPr>
-            <w:r>
-              <w:rPr>
-                <w:rFonts w:ascii="Lato" w:hAnsi="Lato" w:cs="Lato" w:eastAsia="Lato"/>
-                <w:b/>
-                <w:color w:val="000000"/>
-                <w:spacing w:val="0"/>
-                <w:position w:val="0"/>
-                <w:sz w:val="24"/>
-                <w:shd w:fill="auto" w:val="clear"/>
-              </w:rPr>
-              <w:t xml:space="preserve"> </w:t>
-            </w:r>
-          </w:p>
-          <w:p>
-            <w:pPr>
-              <w:spacing w:before="0" w:after="702" w:line="259"/>
-              <w:ind w:right="358" w:left="0" w:hanging="370"/>
-              <w:jc w:val="left"/>
-              <w:rPr>
-                <w:spacing w:val="0"/>
-                <w:position w:val="0"/>
-                <w:shd w:fill="auto" w:val="clear"/>
-              </w:rPr>
-            </w:pPr>
-          </w:p>
-        </w:tc>
-      </w:tr>
-    </w:tbl>
+        <w:t xml:space="preserve">Skills and tools</w:t>
+      </w:r>
+    </w:p>
+    <w:p>
+      <w:pPr>
+        <w:spacing w:before="0" w:after="469" w:line="259"/>
+        <w:ind w:right="358" w:left="0" w:hanging="370"/>
+        <w:jc w:val="left"/>
+        <w:rPr>
+          <w:rFonts w:ascii="Lato" w:hAnsi="Lato" w:cs="Lato" w:eastAsia="Lato"/>
+          <w:color w:val="000000"/>
+          <w:spacing w:val="0"/>
+          <w:position w:val="0"/>
+          <w:sz w:val="24"/>
+          <w:shd w:fill="auto" w:val="clear"/>
+        </w:rPr>
+      </w:pPr>
+      <w:r>
+        <w:rPr>
+          <w:rFonts w:ascii="Lato" w:hAnsi="Lato" w:cs="Lato" w:eastAsia="Lato"/>
+          <w:b/>
+          <w:color w:val="000000"/>
+          <w:spacing w:val="0"/>
+          <w:position w:val="0"/>
+          <w:sz w:val="24"/>
+          <w:shd w:fill="auto" w:val="clear"/>
+        </w:rPr>
+        <w:t xml:space="preserve">CSS</w:t>
+        <w:tab/>
+        <w:tab/>
+        <w:tab/>
+        <w:tab/>
+        <w:t xml:space="preserve">React</w:t>
+      </w:r>
+    </w:p>
+    <w:p>
+      <w:pPr>
+        <w:spacing w:before="0" w:after="472" w:line="259"/>
+        <w:ind w:right="0" w:left="0" w:hanging="370"/>
+        <w:jc w:val="left"/>
+        <w:rPr>
+          <w:rFonts w:ascii="Lato" w:hAnsi="Lato" w:cs="Lato" w:eastAsia="Lato"/>
+          <w:color w:val="000000"/>
+          <w:spacing w:val="0"/>
+          <w:position w:val="0"/>
+          <w:sz w:val="24"/>
+          <w:shd w:fill="auto" w:val="clear"/>
+        </w:rPr>
+      </w:pPr>
+      <w:r>
+        <w:rPr>
+          <w:rFonts w:ascii="Lato" w:hAnsi="Lato" w:cs="Lato" w:eastAsia="Lato"/>
+          <w:b/>
+          <w:color w:val="000000"/>
+          <w:spacing w:val="0"/>
+          <w:position w:val="0"/>
+          <w:sz w:val="24"/>
+          <w:shd w:fill="auto" w:val="clear"/>
+        </w:rPr>
+        <w:t xml:space="preserve">Tailwind</w:t>
+        <w:tab/>
+        <w:tab/>
+        <w:tab/>
+        <w:t xml:space="preserve">HTML</w:t>
+      </w:r>
+    </w:p>
+    <w:p>
+      <w:pPr>
+        <w:spacing w:before="0" w:after="702" w:line="259"/>
+        <w:ind w:right="358" w:left="0" w:hanging="370"/>
+        <w:jc w:val="left"/>
+        <w:rPr>
+          <w:rFonts w:ascii="Lato" w:hAnsi="Lato" w:cs="Lato" w:eastAsia="Lato"/>
+          <w:b/>
+          <w:color w:val="000000"/>
+          <w:spacing w:val="0"/>
+          <w:position w:val="0"/>
+          <w:sz w:val="24"/>
+          <w:shd w:fill="auto" w:val="clear"/>
+        </w:rPr>
+      </w:pPr>
+      <w:r>
+        <w:rPr>
+          <w:rFonts w:ascii="Lato" w:hAnsi="Lato" w:cs="Lato" w:eastAsia="Lato"/>
+          <w:b/>
+          <w:color w:val="000000"/>
+          <w:spacing w:val="0"/>
+          <w:position w:val="0"/>
+          <w:sz w:val="24"/>
+          <w:shd w:fill="auto" w:val="clear"/>
+        </w:rPr>
+        <w:t xml:space="preserve"> SCSS</w:t>
+        <w:tab/>
+        <w:tab/>
+        <w:tab/>
+        <w:t xml:space="preserve">NextJS</w:t>
+      </w:r>
+    </w:p>
+    <w:p>
+      <w:pPr>
+        <w:spacing w:before="0" w:after="702" w:line="259"/>
+        <w:ind w:right="358" w:left="0" w:hanging="370"/>
+        <w:jc w:val="left"/>
+        <w:rPr>
+          <w:rFonts w:ascii="Lato" w:hAnsi="Lato" w:cs="Lato" w:eastAsia="Lato"/>
+          <w:b/>
+          <w:color w:val="000000"/>
+          <w:spacing w:val="0"/>
+          <w:position w:val="0"/>
+          <w:sz w:val="24"/>
+          <w:shd w:fill="auto" w:val="clear"/>
+        </w:rPr>
+      </w:pPr>
+      <w:r>
+        <w:rPr>
+          <w:rFonts w:ascii="Lato" w:hAnsi="Lato" w:cs="Lato" w:eastAsia="Lato"/>
+          <w:b/>
+          <w:color w:val="000000"/>
+          <w:spacing w:val="0"/>
+          <w:position w:val="0"/>
+          <w:sz w:val="24"/>
+          <w:shd w:fill="auto" w:val="clear"/>
+        </w:rPr>
+        <w:t xml:space="preserve">Nodejs</w:t>
+        <w:tab/>
+        <w:tab/>
+        <w:tab/>
+        <w:t xml:space="preserve">PHP</w:t>
+      </w:r>
+    </w:p>
+    <w:p>
+      <w:pPr>
+        <w:spacing w:before="0" w:after="702" w:line="259"/>
+        <w:ind w:right="358" w:left="0" w:hanging="370"/>
+        <w:jc w:val="left"/>
+        <w:rPr>
+          <w:rFonts w:ascii="Lato" w:hAnsi="Lato" w:cs="Lato" w:eastAsia="Lato"/>
+          <w:b/>
+          <w:color w:val="000000"/>
+          <w:spacing w:val="0"/>
+          <w:position w:val="0"/>
+          <w:sz w:val="24"/>
+          <w:shd w:fill="auto" w:val="clear"/>
+        </w:rPr>
+      </w:pPr>
+      <w:r>
+        <w:rPr>
+          <w:rFonts w:ascii="Lato" w:hAnsi="Lato" w:cs="Lato" w:eastAsia="Lato"/>
+          <w:b/>
+          <w:color w:val="000000"/>
+          <w:spacing w:val="0"/>
+          <w:position w:val="0"/>
+          <w:sz w:val="24"/>
+          <w:shd w:fill="auto" w:val="clear"/>
+        </w:rPr>
+        <w:t xml:space="preserve">Typescript</w:t>
+        <w:tab/>
+        <w:tab/>
+        <w:tab/>
+        <w:t xml:space="preserve">React Native</w:t>
+      </w:r>
+    </w:p>
+    <w:p>
+      <w:pPr>
+        <w:spacing w:before="0" w:after="702" w:line="259"/>
+        <w:ind w:right="358" w:left="0" w:hanging="370"/>
+        <w:jc w:val="left"/>
+        <w:rPr>
+          <w:rFonts w:ascii="Lato" w:hAnsi="Lato" w:cs="Lato" w:eastAsia="Lato"/>
+          <w:b/>
+          <w:color w:val="000000"/>
+          <w:spacing w:val="0"/>
+          <w:position w:val="0"/>
+          <w:sz w:val="24"/>
+          <w:shd w:fill="auto" w:val="clear"/>
+        </w:rPr>
+      </w:pPr>
+      <w:r>
+        <w:rPr>
+          <w:rFonts w:ascii="Lato" w:hAnsi="Lato" w:cs="Lato" w:eastAsia="Lato"/>
+          <w:b/>
+          <w:color w:val="000000"/>
+          <w:spacing w:val="0"/>
+          <w:position w:val="0"/>
+          <w:sz w:val="24"/>
+          <w:shd w:fill="auto" w:val="clear"/>
+        </w:rPr>
+        <w:t xml:space="preserve">Solidity</w:t>
+        <w:tab/>
+        <w:tab/>
+        <w:tab/>
+        <w:t xml:space="preserve">JavaScript </w:t>
+      </w:r>
+    </w:p>
+    <w:p>
+      <w:pPr>
+        <w:spacing w:before="0" w:after="702" w:line="259"/>
+        <w:ind w:right="358" w:left="0" w:hanging="370"/>
+        <w:jc w:val="left"/>
+        <w:rPr>
+          <w:rFonts w:ascii="Lato" w:hAnsi="Lato" w:cs="Lato" w:eastAsia="Lato"/>
+          <w:b/>
+          <w:color w:val="000000"/>
+          <w:spacing w:val="0"/>
+          <w:position w:val="0"/>
+          <w:sz w:val="24"/>
+          <w:shd w:fill="auto" w:val="clear"/>
+        </w:rPr>
+      </w:pPr>
+      <w:r>
+        <w:rPr>
+          <w:rFonts w:ascii="Lato" w:hAnsi="Lato" w:cs="Lato" w:eastAsia="Lato"/>
+          <w:b/>
+          <w:color w:val="000000"/>
+          <w:spacing w:val="0"/>
+          <w:position w:val="0"/>
+          <w:sz w:val="24"/>
+          <w:shd w:fill="auto" w:val="clear"/>
+        </w:rPr>
+        <w:t xml:space="preserve">Bootstrap</w:t>
+        <w:tab/>
+        <w:tab/>
+        <w:tab/>
+        <w:t xml:space="preserve">Flutter</w:t>
+      </w:r>
+    </w:p>
+    <w:p>
+      <w:pPr>
+        <w:spacing w:before="0" w:after="702" w:line="259"/>
+        <w:ind w:right="358" w:left="0" w:hanging="370"/>
+        <w:jc w:val="left"/>
+        <w:rPr>
+          <w:rFonts w:ascii="Lato" w:hAnsi="Lato" w:cs="Lato" w:eastAsia="Lato"/>
+          <w:b/>
+          <w:color w:val="000000"/>
+          <w:spacing w:val="0"/>
+          <w:position w:val="0"/>
+          <w:sz w:val="24"/>
+          <w:shd w:fill="auto" w:val="clear"/>
+        </w:rPr>
+      </w:pPr>
+      <w:r>
+        <w:rPr>
+          <w:rFonts w:ascii="Lato" w:hAnsi="Lato" w:cs="Lato" w:eastAsia="Lato"/>
+          <w:b/>
+          <w:color w:val="000000"/>
+          <w:spacing w:val="0"/>
+          <w:position w:val="0"/>
+          <w:sz w:val="24"/>
+          <w:shd w:fill="auto" w:val="clear"/>
+        </w:rPr>
+        <w:t xml:space="preserve">Github </w:t>
+        <w:tab/>
+        <w:tab/>
+        <w:tab/>
+        <w:t xml:space="preserve">Git</w:t>
+      </w:r>
+    </w:p>
     <w:p>
       <w:pPr>
         <w:spacing w:before="0" w:after="702" w:line="252"/>
@@ -763,7 +555,7 @@
       <w:pPr>
         <w:numPr>
           <w:ilvl w:val="0"/>
-          <w:numId w:val="16"/>
+          <w:numId w:val="13"/>
         </w:numPr>
         <w:spacing w:before="0" w:after="0" w:line="271"/>
         <w:ind w:right="74" w:left="720" w:hanging="360"/>
@@ -794,7 +586,7 @@
       <w:pPr>
         <w:numPr>
           <w:ilvl w:val="0"/>
-          <w:numId w:val="16"/>
+          <w:numId w:val="13"/>
         </w:numPr>
         <w:spacing w:before="0" w:after="13" w:line="271"/>
         <w:ind w:right="74" w:left="720" w:hanging="360"/>
@@ -825,7 +617,7 @@
       <w:pPr>
         <w:numPr>
           <w:ilvl w:val="0"/>
-          <w:numId w:val="16"/>
+          <w:numId w:val="13"/>
         </w:numPr>
         <w:spacing w:before="0" w:after="13" w:line="271"/>
         <w:ind w:right="74" w:left="720" w:hanging="360"/>
@@ -938,7 +730,7 @@
       <w:pPr>
         <w:numPr>
           <w:ilvl w:val="0"/>
-          <w:numId w:val="21"/>
+          <w:numId w:val="18"/>
         </w:numPr>
         <w:spacing w:before="0" w:after="0" w:line="259"/>
         <w:ind w:right="0" w:left="720" w:hanging="360"/>
@@ -968,7 +760,7 @@
       <w:pPr>
         <w:numPr>
           <w:ilvl w:val="0"/>
-          <w:numId w:val="21"/>
+          <w:numId w:val="18"/>
         </w:numPr>
         <w:spacing w:before="0" w:after="0" w:line="271"/>
         <w:ind w:right="0" w:left="720" w:hanging="360"/>
@@ -998,7 +790,7 @@
       <w:pPr>
         <w:numPr>
           <w:ilvl w:val="0"/>
-          <w:numId w:val="21"/>
+          <w:numId w:val="18"/>
         </w:numPr>
         <w:spacing w:before="0" w:after="0" w:line="271"/>
         <w:ind w:right="0" w:left="720" w:hanging="360"/>
@@ -1028,7 +820,7 @@
       <w:pPr>
         <w:numPr>
           <w:ilvl w:val="0"/>
-          <w:numId w:val="21"/>
+          <w:numId w:val="18"/>
         </w:numPr>
         <w:spacing w:before="0" w:after="360" w:line="271"/>
         <w:ind w:right="0" w:left="720" w:hanging="360"/>
@@ -1140,7 +932,7 @@
       <w:pPr>
         <w:numPr>
           <w:ilvl w:val="0"/>
-          <w:numId w:val="26"/>
+          <w:numId w:val="23"/>
         </w:numPr>
         <w:spacing w:before="0" w:after="0" w:line="271"/>
         <w:ind w:right="74" w:left="720" w:hanging="360"/>
@@ -1170,7 +962,7 @@
       <w:pPr>
         <w:numPr>
           <w:ilvl w:val="0"/>
-          <w:numId w:val="26"/>
+          <w:numId w:val="23"/>
         </w:numPr>
         <w:spacing w:before="0" w:after="0" w:line="271"/>
         <w:ind w:right="74" w:left="720" w:hanging="360"/>
@@ -1200,7 +992,7 @@
       <w:pPr>
         <w:numPr>
           <w:ilvl w:val="0"/>
-          <w:numId w:val="26"/>
+          <w:numId w:val="23"/>
         </w:numPr>
         <w:spacing w:before="0" w:after="0" w:line="271"/>
         <w:ind w:right="74" w:left="720" w:hanging="360"/>
@@ -1230,7 +1022,7 @@
       <w:pPr>
         <w:numPr>
           <w:ilvl w:val="0"/>
-          <w:numId w:val="26"/>
+          <w:numId w:val="23"/>
         </w:numPr>
         <w:spacing w:before="0" w:after="13" w:line="271"/>
         <w:ind w:right="74" w:left="720" w:hanging="360"/>
@@ -1342,7 +1134,7 @@
       <w:pPr>
         <w:numPr>
           <w:ilvl w:val="0"/>
-          <w:numId w:val="31"/>
+          <w:numId w:val="28"/>
         </w:numPr>
         <w:spacing w:before="0" w:after="0" w:line="271"/>
         <w:ind w:right="0" w:left="720" w:hanging="360"/>
@@ -1373,7 +1165,7 @@
       <w:pPr>
         <w:numPr>
           <w:ilvl w:val="0"/>
-          <w:numId w:val="31"/>
+          <w:numId w:val="28"/>
         </w:numPr>
         <w:spacing w:before="0" w:after="0" w:line="271"/>
         <w:ind w:right="0" w:left="720" w:hanging="360"/>
@@ -1404,7 +1196,7 @@
       <w:pPr>
         <w:numPr>
           <w:ilvl w:val="0"/>
-          <w:numId w:val="31"/>
+          <w:numId w:val="28"/>
         </w:numPr>
         <w:spacing w:before="0" w:after="0" w:line="271"/>
         <w:ind w:right="0" w:left="720" w:hanging="360"/>
@@ -1435,7 +1227,7 @@
       <w:pPr>
         <w:numPr>
           <w:ilvl w:val="0"/>
-          <w:numId w:val="31"/>
+          <w:numId w:val="28"/>
         </w:numPr>
         <w:spacing w:before="0" w:after="630" w:line="271"/>
         <w:ind w:right="0" w:left="720" w:hanging="360"/>
@@ -1533,7 +1325,7 @@
       <w:pPr>
         <w:numPr>
           <w:ilvl w:val="0"/>
-          <w:numId w:val="35"/>
+          <w:numId w:val="32"/>
         </w:numPr>
         <w:spacing w:before="0" w:after="0" w:line="271"/>
         <w:ind w:right="0" w:left="720" w:hanging="360"/>
@@ -1564,7 +1356,7 @@
       <w:pPr>
         <w:numPr>
           <w:ilvl w:val="0"/>
-          <w:numId w:val="35"/>
+          <w:numId w:val="32"/>
         </w:numPr>
         <w:spacing w:before="0" w:after="713" w:line="271"/>
         <w:ind w:right="0" w:left="720" w:hanging="360"/>
@@ -1662,7 +1454,7 @@
       <w:pPr>
         <w:numPr>
           <w:ilvl w:val="0"/>
-          <w:numId w:val="39"/>
+          <w:numId w:val="36"/>
         </w:numPr>
         <w:spacing w:before="0" w:after="0" w:line="271"/>
         <w:ind w:right="0" w:left="720" w:hanging="360"/>
@@ -1693,7 +1485,7 @@
       <w:pPr>
         <w:numPr>
           <w:ilvl w:val="0"/>
-          <w:numId w:val="39"/>
+          <w:numId w:val="36"/>
         </w:numPr>
         <w:spacing w:before="0" w:after="13" w:line="271"/>
         <w:ind w:right="0" w:left="720" w:hanging="360"/>
@@ -1817,7 +1609,7 @@
       <w:pPr>
         <w:numPr>
           <w:ilvl w:val="0"/>
-          <w:numId w:val="45"/>
+          <w:numId w:val="42"/>
         </w:numPr>
         <w:spacing w:before="0" w:after="0" w:line="271"/>
         <w:ind w:right="0" w:left="720" w:hanging="360"/>
@@ -1848,7 +1640,7 @@
       <w:pPr>
         <w:numPr>
           <w:ilvl w:val="0"/>
-          <w:numId w:val="45"/>
+          <w:numId w:val="42"/>
         </w:numPr>
         <w:spacing w:before="0" w:after="0" w:line="271"/>
         <w:ind w:right="0" w:left="720" w:hanging="360"/>
@@ -1879,7 +1671,7 @@
       <w:pPr>
         <w:numPr>
           <w:ilvl w:val="0"/>
-          <w:numId w:val="45"/>
+          <w:numId w:val="42"/>
         </w:numPr>
         <w:spacing w:before="0" w:after="365" w:line="271"/>
         <w:ind w:right="0" w:left="720" w:hanging="360"/>
@@ -1940,7 +1732,7 @@
       <w:pPr>
         <w:numPr>
           <w:ilvl w:val="0"/>
-          <w:numId w:val="48"/>
+          <w:numId w:val="45"/>
         </w:numPr>
         <w:spacing w:before="0" w:after="0" w:line="271"/>
         <w:ind w:right="0" w:left="720" w:hanging="360"/>
@@ -1971,7 +1763,7 @@
       <w:pPr>
         <w:numPr>
           <w:ilvl w:val="0"/>
-          <w:numId w:val="48"/>
+          <w:numId w:val="45"/>
         </w:numPr>
         <w:spacing w:before="0" w:after="344" w:line="271"/>
         <w:ind w:right="0" w:left="720" w:hanging="360"/>
@@ -2032,7 +1824,7 @@
       <w:pPr>
         <w:numPr>
           <w:ilvl w:val="0"/>
-          <w:numId w:val="51"/>
+          <w:numId w:val="48"/>
         </w:numPr>
         <w:spacing w:before="0" w:after="0" w:line="271"/>
         <w:ind w:right="0" w:left="720" w:hanging="360"/>
@@ -2063,7 +1855,7 @@
       <w:pPr>
         <w:numPr>
           <w:ilvl w:val="0"/>
-          <w:numId w:val="51"/>
+          <w:numId w:val="48"/>
         </w:numPr>
         <w:spacing w:before="0" w:after="344" w:line="271"/>
         <w:ind w:right="0" w:left="720" w:hanging="360"/>
@@ -2172,7 +1964,7 @@
       <w:pPr>
         <w:numPr>
           <w:ilvl w:val="0"/>
-          <w:numId w:val="55"/>
+          <w:numId w:val="52"/>
         </w:numPr>
         <w:spacing w:before="0" w:after="0" w:line="271"/>
         <w:ind w:right="0" w:left="720" w:hanging="360"/>
@@ -2202,7 +1994,7 @@
       <w:pPr>
         <w:numPr>
           <w:ilvl w:val="0"/>
-          <w:numId w:val="55"/>
+          <w:numId w:val="52"/>
         </w:numPr>
         <w:spacing w:before="0" w:after="13" w:line="271"/>
         <w:ind w:right="0" w:left="720" w:hanging="360"/>
@@ -2455,34 +2247,34 @@
       <w:lvlText w:val="•"/>
     </w:lvl>
   </w:abstractNum>
-  <w:num w:numId="16">
+  <w:num w:numId="13">
     <w:abstractNumId w:val="54"/>
   </w:num>
-  <w:num w:numId="21">
+  <w:num w:numId="18">
     <w:abstractNumId w:val="48"/>
   </w:num>
-  <w:num w:numId="26">
+  <w:num w:numId="23">
     <w:abstractNumId w:val="42"/>
   </w:num>
-  <w:num w:numId="31">
+  <w:num w:numId="28">
     <w:abstractNumId w:val="36"/>
   </w:num>
-  <w:num w:numId="35">
+  <w:num w:numId="32">
     <w:abstractNumId w:val="30"/>
   </w:num>
-  <w:num w:numId="39">
+  <w:num w:numId="36">
     <w:abstractNumId w:val="24"/>
   </w:num>
-  <w:num w:numId="45">
+  <w:num w:numId="42">
     <w:abstractNumId w:val="18"/>
   </w:num>
-  <w:num w:numId="48">
+  <w:num w:numId="45">
     <w:abstractNumId w:val="12"/>
   </w:num>
-  <w:num w:numId="51">
+  <w:num w:numId="48">
     <w:abstractNumId w:val="6"/>
   </w:num>
-  <w:num w:numId="55">
+  <w:num w:numId="52">
     <w:abstractNumId w:val="0"/>
   </w:num>
 </w:numbering>

</xml_diff>